<commit_message>
Sidste sektion blev gjordt idiotsikker. Anders seal of approval
</commit_message>
<xml_diff>
--- a/Rapport/MVVM.docx
+++ b/Rapport/MVVM.docx
@@ -1,6 +1,6 @@
 
 <file path=word/document.xml><?xml version="1.0" encoding="utf-8"?>
-<w:document xmlns:wpc="http://schemas.microsoft.com/office/word/2010/wordprocessingCanvas" xmlns:mc="http://schemas.openxmlformats.org/markup-compatibility/2006" xmlns:o="urn:schemas-microsoft-com:office:office" xmlns:r="http://schemas.openxmlformats.org/officeDocument/2006/relationships" xmlns:m="http://schemas.openxmlformats.org/officeDocument/2006/math" xmlns:v="urn:schemas-microsoft-com:vml" xmlns:wp14="http://schemas.microsoft.com/office/word/2010/wordprocessingDrawing" xmlns:wp="http://schemas.openxmlformats.org/drawingml/2006/wordprocessingDrawing" xmlns:w10="urn:schemas-microsoft-com:office:word" xmlns:w="http://schemas.openxmlformats.org/wordprocessingml/2006/main" xmlns:w14="http://schemas.microsoft.com/office/word/2010/wordml" xmlns:w15="http://schemas.microsoft.com/office/word/2012/wordml" xmlns:wpg="http://schemas.microsoft.com/office/word/2010/wordprocessingGroup" xmlns:wpi="http://schemas.microsoft.com/office/word/2010/wordprocessingInk" xmlns:wne="http://schemas.microsoft.com/office/word/2006/wordml" xmlns:wps="http://schemas.microsoft.com/office/word/2010/wordprocessingShape" mc:Ignorable="w14 w15 wp14">
+<w:document xmlns:wpc="http://schemas.microsoft.com/office/word/2010/wordprocessingCanvas" xmlns:cx="http://schemas.microsoft.com/office/drawing/2014/chartex" xmlns:cx1="http://schemas.microsoft.com/office/drawing/2015/9/8/chartex" xmlns:mc="http://schemas.openxmlformats.org/markup-compatibility/2006" xmlns:o="urn:schemas-microsoft-com:office:office" xmlns:r="http://schemas.openxmlformats.org/officeDocument/2006/relationships" xmlns:m="http://schemas.openxmlformats.org/officeDocument/2006/math" xmlns:v="urn:schemas-microsoft-com:vml" xmlns:wp14="http://schemas.microsoft.com/office/word/2010/wordprocessingDrawing" xmlns:wp="http://schemas.openxmlformats.org/drawingml/2006/wordprocessingDrawing" xmlns:w10="urn:schemas-microsoft-com:office:word" xmlns:w="http://schemas.openxmlformats.org/wordprocessingml/2006/main" xmlns:w14="http://schemas.microsoft.com/office/word/2010/wordml" xmlns:w15="http://schemas.microsoft.com/office/word/2012/wordml" xmlns:w16se="http://schemas.microsoft.com/office/word/2015/wordml/symex" xmlns:wpg="http://schemas.microsoft.com/office/word/2010/wordprocessingGroup" xmlns:wpi="http://schemas.microsoft.com/office/word/2010/wordprocessingInk" xmlns:wne="http://schemas.microsoft.com/office/word/2006/wordml" xmlns:wps="http://schemas.microsoft.com/office/word/2010/wordprocessingShape" mc:Ignorable="w14 w15 w16se wp14">
   <w:body>
     <w:p>
       <w:r>
@@ -12,15 +12,7 @@
     </w:p>
     <w:p>
       <w:r>
-        <w:t xml:space="preserve">Til design af </w:t>
-      </w:r>
-      <w:proofErr w:type="spellStart"/>
-      <w:r>
-        <w:t>GUI’en</w:t>
-      </w:r>
-      <w:proofErr w:type="spellEnd"/>
-      <w:r>
-        <w:t xml:space="preserve"> dukkede et problem op </w:t>
+        <w:t xml:space="preserve">Til design af GUI’en dukkede et problem op </w:t>
       </w:r>
       <w:r>
         <w:t>i</w:t>
@@ -36,7 +28,7 @@
       </w:r>
       <w:r>
         <w:rPr>
-          <w:rStyle w:val="FootnoteReference"/>
+          <w:rStyle w:val="Fodnotehenvisning"/>
         </w:rPr>
         <w:footnoteReference w:id="1"/>
       </w:r>
@@ -52,23 +44,7 @@
         <w:t>Ved brug af MVVM bliver b</w:t>
       </w:r>
       <w:r>
-        <w:t xml:space="preserve">indingen mellem </w:t>
-      </w:r>
-      <w:proofErr w:type="spellStart"/>
-      <w:r>
-        <w:t>GUI’en</w:t>
-      </w:r>
-      <w:proofErr w:type="spellEnd"/>
-      <w:r>
-        <w:t xml:space="preserve"> og </w:t>
-      </w:r>
-      <w:proofErr w:type="spellStart"/>
-      <w:r>
-        <w:t>buisness</w:t>
-      </w:r>
-      <w:proofErr w:type="spellEnd"/>
-      <w:r>
-        <w:t xml:space="preserve"> logikken</w:t>
+        <w:t>indingen mellem GUI’en og buisness logikken</w:t>
       </w:r>
       <w:r>
         <w:t>,</w:t>
@@ -82,72 +58,26 @@
       <w:r>
         <w:t xml:space="preserve"> idet at viewet primært er defineret i XAML filen, med e</w:t>
       </w:r>
-      <w:ins w:id="0" w:author="Anders Meidahl" w:date="2016-05-16T14:44:00Z">
-        <w:r>
-          <w:t>n</w:t>
-        </w:r>
-      </w:ins>
-      <w:del w:id="1" w:author="Anders Meidahl" w:date="2016-05-16T14:44:00Z">
-        <w:r>
-          <w:delText>t</w:delText>
-        </w:r>
-      </w:del>
-      <w:r>
-        <w:t xml:space="preserve"> begrænset </w:t>
-      </w:r>
-      <w:proofErr w:type="spellStart"/>
-      <w:r>
-        <w:t>code-behind</w:t>
-      </w:r>
-      <w:proofErr w:type="spellEnd"/>
-      <w:del w:id="2" w:author="Anders Meidahl" w:date="2016-05-16T14:43:00Z">
-        <w:r>
-          <w:delText>, som ikke indeholder noget buisness logik</w:delText>
-        </w:r>
-      </w:del>
+      <w:r>
+        <w:t>n</w:t>
+      </w:r>
+      <w:r>
+        <w:t xml:space="preserve"> begrænset code-behind. </w:t>
+      </w:r>
+      <w:r>
+        <w:t>Ved at binde en ICommand til view modellen, kan der kaldes funktioner fra viewet nede i view modellen</w:t>
+      </w:r>
+      <w:r>
+        <w:t xml:space="preserve"> og ved databindings kan der deles data</w:t>
+      </w:r>
       <w:r>
         <w:t xml:space="preserve">. </w:t>
       </w:r>
       <w:r>
-        <w:t xml:space="preserve">Ved at binde en </w:t>
-      </w:r>
-      <w:proofErr w:type="spellStart"/>
-      <w:r>
-        <w:t>ICommand</w:t>
-      </w:r>
-      <w:proofErr w:type="spellEnd"/>
-      <w:r>
-        <w:t xml:space="preserve"> til view modellen, kan der kaldes funktioner fra viewet nede i view modellen</w:t>
-      </w:r>
-      <w:ins w:id="3" w:author="Anders Meidahl" w:date="2016-05-16T14:46:00Z">
-        <w:r>
-          <w:t xml:space="preserve"> og ved databindings kan der deles data</w:t>
-        </w:r>
-      </w:ins>
-      <w:r>
-        <w:t xml:space="preserve">. </w:t>
-      </w:r>
-      <w:r>
-        <w:t xml:space="preserve">Derudover kan der oprettes events i </w:t>
-      </w:r>
-      <w:proofErr w:type="spellStart"/>
-      <w:r>
-        <w:t>GUI’</w:t>
-      </w:r>
-      <w:r>
-        <w:t>en</w:t>
-      </w:r>
-      <w:proofErr w:type="spellEnd"/>
-      <w:r>
-        <w:t xml:space="preserve">, som er bindet til et objekt, og lytter efter en </w:t>
-      </w:r>
-      <w:proofErr w:type="spellStart"/>
-      <w:r>
-        <w:t>trigger</w:t>
-      </w:r>
-      <w:proofErr w:type="spellEnd"/>
-      <w:r>
-        <w:t xml:space="preserve"> i view modellen. </w:t>
+        <w:t>Derudover kan der oprettes events i GUI’</w:t>
+      </w:r>
+      <w:r>
+        <w:t xml:space="preserve">en, som er bindet til et objekt, og lytter efter en trigger i view modellen. </w:t>
       </w:r>
     </w:p>
     <w:p>
@@ -157,7 +87,7 @@
       <w:r>
         <w:rPr>
           <w:noProof/>
-          <w:lang w:eastAsia="da-DK"/>
+          <w:lang w:val="en-US"/>
         </w:rPr>
         <w:drawing>
           <wp:inline distT="0" distB="0" distL="0" distR="0" wp14:anchorId="30C9D10C" wp14:editId="6551B74C">
@@ -211,38 +141,25 @@
     </w:p>
     <w:p>
       <w:pPr>
-        <w:pStyle w:val="Caption"/>
+        <w:pStyle w:val="Billedtekst"/>
       </w:pPr>
       <w:r>
         <w:t xml:space="preserve">Figur </w:t>
       </w:r>
-      <w:r>
-        <w:fldChar w:fldCharType="begin"/>
-      </w:r>
-      <w:r>
-        <w:instrText xml:space="preserve"> SEQ Figur \* ARABIC </w:instrText>
-      </w:r>
-      <w:r>
-        <w:fldChar w:fldCharType="separate"/>
+      <w:fldSimple w:instr=" SEQ Figur \* ARABIC ">
+        <w:r>
+          <w:rPr>
+            <w:noProof/>
+          </w:rPr>
+          <w:t>1</w:t>
+        </w:r>
+      </w:fldSimple>
+      <w:r>
+        <w:t xml:space="preserve"> - MVVM model</w:t>
       </w:r>
       <w:r>
         <w:rPr>
-          <w:noProof/>
-        </w:rPr>
-        <w:t>1</w:t>
-      </w:r>
-      <w:r>
-        <w:rPr>
-          <w:noProof/>
-        </w:rPr>
-        <w:fldChar w:fldCharType="end"/>
-      </w:r>
-      <w:r>
-        <w:t xml:space="preserve"> - MVVM model</w:t>
-      </w:r>
-      <w:r>
-        <w:rPr>
-          <w:rStyle w:val="FootnoteReference"/>
+          <w:rStyle w:val="Fodnotehenvisning"/>
         </w:rPr>
         <w:footnoteReference w:id="2"/>
       </w:r>
@@ -263,26 +180,11 @@
       <w:r>
         <w:t xml:space="preserve">navnet og prisen og forsøger at sende dette videre til modellen. Hvis dette er succesfuldt (varen kunne jo allerede eksistere i databasen), bliver varen gemt i databasen og en bekræftelses tekst bliver </w:t>
       </w:r>
-      <w:del w:id="4" w:author="Anders Meidahl" w:date="2016-05-16T14:48:00Z">
-        <w:r>
-          <w:delText>oprettet</w:delText>
-        </w:r>
-      </w:del>
-      <w:ins w:id="5" w:author="Anders Meidahl" w:date="2016-05-16T14:48:00Z">
-        <w:r>
-          <w:t>sat</w:t>
-        </w:r>
-      </w:ins>
-      <w:r>
-        <w:t xml:space="preserve">, som et label i </w:t>
-      </w:r>
-      <w:proofErr w:type="spellStart"/>
-      <w:r>
-        <w:t>GUI’en</w:t>
-      </w:r>
-      <w:proofErr w:type="spellEnd"/>
-      <w:r>
-        <w:t xml:space="preserve"> er bindet til</w:t>
+      <w:r>
+        <w:t>sat</w:t>
+      </w:r>
+      <w:r>
+        <w:t>, som et label i GUI’en er bindet til</w:t>
       </w:r>
       <w:r>
         <w:t>, og derved kan forretnings</w:t>
@@ -293,45 +195,13 @@
     </w:p>
     <w:p>
       <w:r>
-        <w:t xml:space="preserve">Fordi </w:t>
-      </w:r>
-      <w:proofErr w:type="spellStart"/>
-      <w:r>
-        <w:t>buisness</w:t>
-      </w:r>
-      <w:proofErr w:type="spellEnd"/>
-      <w:r>
-        <w:t xml:space="preserve"> logikken </w:t>
+        <w:t xml:space="preserve">Fordi buisness logikken </w:t>
       </w:r>
       <w:r>
         <w:t xml:space="preserve">helt </w:t>
       </w:r>
       <w:r>
-        <w:t xml:space="preserve">fjernes fra </w:t>
-      </w:r>
-      <w:proofErr w:type="spellStart"/>
-      <w:r>
-        <w:t>code-behind</w:t>
-      </w:r>
-      <w:proofErr w:type="spellEnd"/>
-      <w:r>
-        <w:t xml:space="preserve">, bliver den uafhængig af selve </w:t>
-      </w:r>
-      <w:proofErr w:type="spellStart"/>
-      <w:r>
-        <w:t>GUI’en</w:t>
-      </w:r>
-      <w:proofErr w:type="spellEnd"/>
-      <w:r>
-        <w:t xml:space="preserve"> og derved bliver det muligt at udføre Unit </w:t>
-      </w:r>
-      <w:proofErr w:type="spellStart"/>
-      <w:r>
-        <w:t>testing</w:t>
-      </w:r>
-      <w:proofErr w:type="spellEnd"/>
-      <w:r>
-        <w:t xml:space="preserve"> på koden.</w:t>
+        <w:t>fjernes fra code-behind, bliver den uafhængig af selve GUI’en og derved bliver det muligt at udføre Unit testing på koden.</w:t>
       </w:r>
       <w:r>
         <w:t xml:space="preserve"> Det er vigtigt at koden er testbar, fordi ellers kan der ikke garanteres at programmet fungere efter hensigten.</w:t>
@@ -342,50 +212,39 @@
         <w:t xml:space="preserve">En anden fordel ved MVVM er, at hvis </w:t>
       </w:r>
       <w:r>
-        <w:t>der i Pristjek220 ønskes at den genered</w:t>
-      </w:r>
-      <w:bookmarkStart w:id="6" w:name="_GoBack"/>
-      <w:bookmarkEnd w:id="6"/>
-      <w:r>
-        <w:t xml:space="preserve">e indkøbsliste skal vise prisen i Euro og i kroner, så er view modellen oplagt til dette. En view </w:t>
-      </w:r>
-      <w:proofErr w:type="spellStart"/>
-      <w:r>
-        <w:t>model’s</w:t>
-      </w:r>
-      <w:proofErr w:type="spellEnd"/>
-      <w:r>
-        <w:t xml:space="preserve"> primære opgave er at tage </w:t>
-      </w:r>
-      <w:proofErr w:type="spellStart"/>
-      <w:r>
-        <w:t>dataen</w:t>
-      </w:r>
-      <w:proofErr w:type="spellEnd"/>
-      <w:r>
-        <w:t xml:space="preserve"> fra modellen og formatere det således at det tilpasser </w:t>
-      </w:r>
-      <w:proofErr w:type="spellStart"/>
-      <w:r>
-        <w:t>viewet’s</w:t>
-      </w:r>
-      <w:proofErr w:type="spellEnd"/>
-      <w:r>
-        <w:t xml:space="preserve"> ønske. Så i stedet for at tilføje prisen i euro helt nede i databasen</w:t>
-      </w:r>
-      <w:r>
-        <w:t xml:space="preserve">, </w:t>
-      </w:r>
-      <w:commentRangeStart w:id="7"/>
-      <w:r>
-        <w:t>bliver prisen bare konverteret til euro i view modellen og derfra bindet til endnu en kolonne i den generede indkøbsliste.</w:t>
-      </w:r>
-      <w:commentRangeEnd w:id="7"/>
-      <w:r>
-        <w:rPr>
-          <w:rStyle w:val="CommentReference"/>
-        </w:rPr>
-        <w:commentReference w:id="7"/>
+        <w:t xml:space="preserve">der i Pristjek220 ønskes at den generede indkøbsliste skal vise prisen i </w:t>
+      </w:r>
+      <w:r>
+        <w:t>både kroner og</w:t>
+      </w:r>
+      <w:r>
+        <w:t xml:space="preserve"> </w:t>
+      </w:r>
+      <w:r>
+        <w:t>og i euro</w:t>
+      </w:r>
+      <w:r>
+        <w:t>, så er view modellen oplagt til dette. En view model’s primære opgave er at tage dataen fra modellen og formatere det således at det tilpasser viewet’s ønske. Så i stedet for at tilføje prisen i euro helt nede i databasen</w:t>
+      </w:r>
+      <w:r>
+        <w:t>, bliver prisen bare konverteret til euro i view m</w:t>
+      </w:r>
+      <w:r>
+        <w:t xml:space="preserve">odellen og derfra bindet til en </w:t>
+      </w:r>
+      <w:r>
+        <w:t>n</w:t>
+      </w:r>
+      <w:r>
+        <w:t>y</w:t>
+      </w:r>
+      <w:r>
+        <w:t xml:space="preserve"> en kolonne i den generede ind</w:t>
+      </w:r>
+      <w:bookmarkStart w:id="0" w:name="_GoBack"/>
+      <w:bookmarkEnd w:id="0"/>
+      <w:r>
+        <w:t>købsliste.</w:t>
       </w:r>
     </w:p>
     <w:sectPr>
@@ -398,35 +257,8 @@
 </w:document>
 </file>
 
-<file path=word/comments.xml><?xml version="1.0" encoding="utf-8"?>
-<w:comments xmlns:wpc="http://schemas.microsoft.com/office/word/2010/wordprocessingCanvas" xmlns:mc="http://schemas.openxmlformats.org/markup-compatibility/2006" xmlns:o="urn:schemas-microsoft-com:office:office" xmlns:r="http://schemas.openxmlformats.org/officeDocument/2006/relationships" xmlns:m="http://schemas.openxmlformats.org/officeDocument/2006/math" xmlns:v="urn:schemas-microsoft-com:vml" xmlns:wp14="http://schemas.microsoft.com/office/word/2010/wordprocessingDrawing" xmlns:wp="http://schemas.openxmlformats.org/drawingml/2006/wordprocessingDrawing" xmlns:w10="urn:schemas-microsoft-com:office:word" xmlns:w="http://schemas.openxmlformats.org/wordprocessingml/2006/main" xmlns:w14="http://schemas.microsoft.com/office/word/2010/wordml" xmlns:w15="http://schemas.microsoft.com/office/word/2012/wordml" xmlns:wpg="http://schemas.microsoft.com/office/word/2010/wordprocessingGroup" xmlns:wpi="http://schemas.microsoft.com/office/word/2010/wordprocessingInk" xmlns:wne="http://schemas.microsoft.com/office/word/2006/wordml" xmlns:wps="http://schemas.microsoft.com/office/word/2010/wordprocessingShape" mc:Ignorable="w14 w15 wp14">
-  <w:comment w:id="7" w:author="Anders Meidahl" w:date="2016-05-16T14:56:00Z" w:initials="AM">
-    <w:p>
-      <w:pPr>
-        <w:pStyle w:val="CommentText"/>
-      </w:pPr>
-      <w:r>
-        <w:rPr>
-          <w:rStyle w:val="CommentReference"/>
-        </w:rPr>
-        <w:annotationRef/>
-      </w:r>
-      <w:r>
-        <w:t>Hvad mener du her, står euro, i samme kolonne eller i en anden, for det kan godt stå i samme</w:t>
-      </w:r>
-    </w:p>
-  </w:comment>
-</w:comments>
-</file>
-
-<file path=word/commentsExtended.xml><?xml version="1.0" encoding="utf-8"?>
-<w15:commentsEx xmlns:wpc="http://schemas.microsoft.com/office/word/2010/wordprocessingCanvas" xmlns:mc="http://schemas.openxmlformats.org/markup-compatibility/2006" xmlns:o="urn:schemas-microsoft-com:office:office" xmlns:r="http://schemas.openxmlformats.org/officeDocument/2006/relationships" xmlns:m="http://schemas.openxmlformats.org/officeDocument/2006/math" xmlns:v="urn:schemas-microsoft-com:vml" xmlns:wp14="http://schemas.microsoft.com/office/word/2010/wordprocessingDrawing" xmlns:wp="http://schemas.openxmlformats.org/drawingml/2006/wordprocessingDrawing" xmlns:w10="urn:schemas-microsoft-com:office:word" xmlns:w="http://schemas.openxmlformats.org/wordprocessingml/2006/main" xmlns:w14="http://schemas.microsoft.com/office/word/2010/wordml" xmlns:w15="http://schemas.microsoft.com/office/word/2012/wordml" xmlns:wpg="http://schemas.microsoft.com/office/word/2010/wordprocessingGroup" xmlns:wpi="http://schemas.microsoft.com/office/word/2010/wordprocessingInk" xmlns:wne="http://schemas.microsoft.com/office/word/2006/wordml" xmlns:wps="http://schemas.microsoft.com/office/word/2010/wordprocessingShape" mc:Ignorable="w14 w15 wp14">
-  <w15:commentEx w15:paraId="03FCCD96" w15:done="0"/>
-</w15:commentsEx>
-</file>
-
 <file path=word/endnotes.xml><?xml version="1.0" encoding="utf-8"?>
-<w:endnotes xmlns:wpc="http://schemas.microsoft.com/office/word/2010/wordprocessingCanvas" xmlns:mc="http://schemas.openxmlformats.org/markup-compatibility/2006" xmlns:o="urn:schemas-microsoft-com:office:office" xmlns:r="http://schemas.openxmlformats.org/officeDocument/2006/relationships" xmlns:m="http://schemas.openxmlformats.org/officeDocument/2006/math" xmlns:v="urn:schemas-microsoft-com:vml" xmlns:wp14="http://schemas.microsoft.com/office/word/2010/wordprocessingDrawing" xmlns:wp="http://schemas.openxmlformats.org/drawingml/2006/wordprocessingDrawing" xmlns:w10="urn:schemas-microsoft-com:office:word" xmlns:w="http://schemas.openxmlformats.org/wordprocessingml/2006/main" xmlns:w14="http://schemas.microsoft.com/office/word/2010/wordml" xmlns:w15="http://schemas.microsoft.com/office/word/2012/wordml" xmlns:wpg="http://schemas.microsoft.com/office/word/2010/wordprocessingGroup" xmlns:wpi="http://schemas.microsoft.com/office/word/2010/wordprocessingInk" xmlns:wne="http://schemas.microsoft.com/office/word/2006/wordml" xmlns:wps="http://schemas.microsoft.com/office/word/2010/wordprocessingShape" mc:Ignorable="w14 w15 wp14">
+<w:endnotes xmlns:wpc="http://schemas.microsoft.com/office/word/2010/wordprocessingCanvas" xmlns:cx="http://schemas.microsoft.com/office/drawing/2014/chartex" xmlns:cx1="http://schemas.microsoft.com/office/drawing/2015/9/8/chartex" xmlns:mc="http://schemas.openxmlformats.org/markup-compatibility/2006" xmlns:o="urn:schemas-microsoft-com:office:office" xmlns:r="http://schemas.openxmlformats.org/officeDocument/2006/relationships" xmlns:m="http://schemas.openxmlformats.org/officeDocument/2006/math" xmlns:v="urn:schemas-microsoft-com:vml" xmlns:wp14="http://schemas.microsoft.com/office/word/2010/wordprocessingDrawing" xmlns:wp="http://schemas.openxmlformats.org/drawingml/2006/wordprocessingDrawing" xmlns:w10="urn:schemas-microsoft-com:office:word" xmlns:w="http://schemas.openxmlformats.org/wordprocessingml/2006/main" xmlns:w14="http://schemas.microsoft.com/office/word/2010/wordml" xmlns:w15="http://schemas.microsoft.com/office/word/2012/wordml" xmlns:w16se="http://schemas.microsoft.com/office/word/2015/wordml/symex" xmlns:wpg="http://schemas.microsoft.com/office/word/2010/wordprocessingGroup" xmlns:wpi="http://schemas.microsoft.com/office/word/2010/wordprocessingInk" xmlns:wne="http://schemas.microsoft.com/office/word/2006/wordml" xmlns:wps="http://schemas.microsoft.com/office/word/2010/wordprocessingShape" mc:Ignorable="w14 w15 w16se wp14">
   <w:endnote w:type="separator" w:id="-1">
     <w:p>
       <w:pPr>
@@ -451,7 +283,7 @@
 </file>
 
 <file path=word/footnotes.xml><?xml version="1.0" encoding="utf-8"?>
-<w:footnotes xmlns:wpc="http://schemas.microsoft.com/office/word/2010/wordprocessingCanvas" xmlns:mc="http://schemas.openxmlformats.org/markup-compatibility/2006" xmlns:o="urn:schemas-microsoft-com:office:office" xmlns:r="http://schemas.openxmlformats.org/officeDocument/2006/relationships" xmlns:m="http://schemas.openxmlformats.org/officeDocument/2006/math" xmlns:v="urn:schemas-microsoft-com:vml" xmlns:wp14="http://schemas.microsoft.com/office/word/2010/wordprocessingDrawing" xmlns:wp="http://schemas.openxmlformats.org/drawingml/2006/wordprocessingDrawing" xmlns:w10="urn:schemas-microsoft-com:office:word" xmlns:w="http://schemas.openxmlformats.org/wordprocessingml/2006/main" xmlns:w14="http://schemas.microsoft.com/office/word/2010/wordml" xmlns:w15="http://schemas.microsoft.com/office/word/2012/wordml" xmlns:wpg="http://schemas.microsoft.com/office/word/2010/wordprocessingGroup" xmlns:wpi="http://schemas.microsoft.com/office/word/2010/wordprocessingInk" xmlns:wne="http://schemas.microsoft.com/office/word/2006/wordml" xmlns:wps="http://schemas.microsoft.com/office/word/2010/wordprocessingShape" mc:Ignorable="w14 w15 wp14">
+<w:footnotes xmlns:wpc="http://schemas.microsoft.com/office/word/2010/wordprocessingCanvas" xmlns:cx="http://schemas.microsoft.com/office/drawing/2014/chartex" xmlns:cx1="http://schemas.microsoft.com/office/drawing/2015/9/8/chartex" xmlns:mc="http://schemas.openxmlformats.org/markup-compatibility/2006" xmlns:o="urn:schemas-microsoft-com:office:office" xmlns:r="http://schemas.openxmlformats.org/officeDocument/2006/relationships" xmlns:m="http://schemas.openxmlformats.org/officeDocument/2006/math" xmlns:v="urn:schemas-microsoft-com:vml" xmlns:wp14="http://schemas.microsoft.com/office/word/2010/wordprocessingDrawing" xmlns:wp="http://schemas.openxmlformats.org/drawingml/2006/wordprocessingDrawing" xmlns:w10="urn:schemas-microsoft-com:office:word" xmlns:w="http://schemas.openxmlformats.org/wordprocessingml/2006/main" xmlns:w14="http://schemas.microsoft.com/office/word/2010/wordml" xmlns:w15="http://schemas.microsoft.com/office/word/2012/wordml" xmlns:w16se="http://schemas.microsoft.com/office/word/2015/wordml/symex" xmlns:wpg="http://schemas.microsoft.com/office/word/2010/wordprocessingGroup" xmlns:wpi="http://schemas.microsoft.com/office/word/2010/wordprocessingInk" xmlns:wne="http://schemas.microsoft.com/office/word/2006/wordml" xmlns:wps="http://schemas.microsoft.com/office/word/2010/wordprocessingShape" mc:Ignorable="w14 w15 w16se wp14">
   <w:footnote w:type="separator" w:id="-1">
     <w:p>
       <w:pPr>
@@ -475,14 +307,14 @@
   <w:footnote w:id="1">
     <w:p>
       <w:pPr>
-        <w:pStyle w:val="FootnoteText"/>
+        <w:pStyle w:val="Fodnotetekst"/>
         <w:rPr>
           <w:lang w:val="en-US"/>
         </w:rPr>
       </w:pPr>
       <w:r>
         <w:rPr>
-          <w:rStyle w:val="FootnoteReference"/>
+          <w:rStyle w:val="Fodnotehenvisning"/>
         </w:rPr>
         <w:footnoteRef/>
       </w:r>
@@ -497,14 +329,14 @@
   <w:footnote w:id="2">
     <w:p>
       <w:pPr>
-        <w:pStyle w:val="FootnoteText"/>
+        <w:pStyle w:val="Fodnotetekst"/>
         <w:rPr>
           <w:lang w:val="en-US"/>
         </w:rPr>
       </w:pPr>
       <w:r>
         <w:rPr>
-          <w:rStyle w:val="FootnoteReference"/>
+          <w:rStyle w:val="Fodnotehenvisning"/>
         </w:rPr>
         <w:footnoteRef/>
       </w:r>
@@ -519,16 +351,8 @@
 </w:footnotes>
 </file>
 
-<file path=word/people.xml><?xml version="1.0" encoding="utf-8"?>
-<w15:people xmlns:wpc="http://schemas.microsoft.com/office/word/2010/wordprocessingCanvas" xmlns:mc="http://schemas.openxmlformats.org/markup-compatibility/2006" xmlns:o="urn:schemas-microsoft-com:office:office" xmlns:r="http://schemas.openxmlformats.org/officeDocument/2006/relationships" xmlns:m="http://schemas.openxmlformats.org/officeDocument/2006/math" xmlns:v="urn:schemas-microsoft-com:vml" xmlns:wp14="http://schemas.microsoft.com/office/word/2010/wordprocessingDrawing" xmlns:wp="http://schemas.openxmlformats.org/drawingml/2006/wordprocessingDrawing" xmlns:w10="urn:schemas-microsoft-com:office:word" xmlns:w="http://schemas.openxmlformats.org/wordprocessingml/2006/main" xmlns:w14="http://schemas.microsoft.com/office/word/2010/wordml" xmlns:w15="http://schemas.microsoft.com/office/word/2012/wordml" xmlns:wpg="http://schemas.microsoft.com/office/word/2010/wordprocessingGroup" xmlns:wpi="http://schemas.microsoft.com/office/word/2010/wordprocessingInk" xmlns:wne="http://schemas.microsoft.com/office/word/2006/wordml" xmlns:wps="http://schemas.microsoft.com/office/word/2010/wordprocessingShape" mc:Ignorable="w14 w15 wp14">
-  <w15:person w15:author="Anders Meidahl">
-    <w15:presenceInfo w15:providerId="Windows Live" w15:userId="8659d8fb926deb7e"/>
-  </w15:person>
-</w15:people>
-</file>
-
 <file path=word/styles.xml><?xml version="1.0" encoding="utf-8"?>
-<w:styles xmlns:mc="http://schemas.openxmlformats.org/markup-compatibility/2006" xmlns:r="http://schemas.openxmlformats.org/officeDocument/2006/relationships" xmlns:w="http://schemas.openxmlformats.org/wordprocessingml/2006/main" xmlns:w14="http://schemas.microsoft.com/office/word/2010/wordml" xmlns:w15="http://schemas.microsoft.com/office/word/2012/wordml" mc:Ignorable="w14 w15">
+<w:styles xmlns:mc="http://schemas.openxmlformats.org/markup-compatibility/2006" xmlns:r="http://schemas.openxmlformats.org/officeDocument/2006/relationships" xmlns:w="http://schemas.openxmlformats.org/wordprocessingml/2006/main" xmlns:w14="http://schemas.microsoft.com/office/word/2010/wordml" xmlns:w15="http://schemas.microsoft.com/office/word/2012/wordml" xmlns:w16se="http://schemas.microsoft.com/office/word/2015/wordml/symex" mc:Ignorable="w14 w15 w16se">
   <w:docDefaults>
     <w:rPrDefault>
       <w:rPr>
@@ -921,13 +745,13 @@
     <w:name w:val="Normal"/>
     <w:qFormat/>
   </w:style>
-  <w:style w:type="character" w:default="1" w:styleId="DefaultParagraphFont">
+  <w:style w:type="character" w:default="1" w:styleId="Standardskrifttypeiafsnit">
     <w:name w:val="Default Paragraph Font"/>
     <w:uiPriority w:val="1"/>
     <w:semiHidden/>
     <w:unhideWhenUsed/>
   </w:style>
-  <w:style w:type="table" w:default="1" w:styleId="TableNormal">
+  <w:style w:type="table" w:default="1" w:styleId="Tabel-Normal">
     <w:name w:val="Normal Table"/>
     <w:uiPriority w:val="99"/>
     <w:semiHidden/>
@@ -942,16 +766,16 @@
       </w:tblCellMar>
     </w:tblPr>
   </w:style>
-  <w:style w:type="numbering" w:default="1" w:styleId="NoList">
+  <w:style w:type="numbering" w:default="1" w:styleId="Ingenoversigt">
     <w:name w:val="No List"/>
     <w:uiPriority w:val="99"/>
     <w:semiHidden/>
     <w:unhideWhenUsed/>
   </w:style>
-  <w:style w:type="paragraph" w:styleId="FootnoteText">
+  <w:style w:type="paragraph" w:styleId="Fodnotetekst">
     <w:name w:val="footnote text"/>
     <w:basedOn w:val="Normal"/>
-    <w:link w:val="FootnoteTextChar"/>
+    <w:link w:val="FodnotetekstTegn"/>
     <w:uiPriority w:val="99"/>
     <w:semiHidden/>
     <w:unhideWhenUsed/>
@@ -964,10 +788,10 @@
       <w:szCs w:val="20"/>
     </w:rPr>
   </w:style>
-  <w:style w:type="character" w:customStyle="1" w:styleId="FootnoteTextChar">
-    <w:name w:val="Footnote Text Char"/>
-    <w:basedOn w:val="DefaultParagraphFont"/>
-    <w:link w:val="FootnoteText"/>
+  <w:style w:type="character" w:customStyle="1" w:styleId="FodnotetekstTegn">
+    <w:name w:val="Fodnotetekst Tegn"/>
+    <w:basedOn w:val="Standardskrifttypeiafsnit"/>
+    <w:link w:val="Fodnotetekst"/>
     <w:uiPriority w:val="99"/>
     <w:semiHidden/>
     <w:rsid w:val="00DE1F12"/>
@@ -976,9 +800,9 @@
       <w:szCs w:val="20"/>
     </w:rPr>
   </w:style>
-  <w:style w:type="character" w:styleId="FootnoteReference">
+  <w:style w:type="character" w:styleId="Fodnotehenvisning">
     <w:name w:val="footnote reference"/>
-    <w:basedOn w:val="DefaultParagraphFont"/>
+    <w:basedOn w:val="Standardskrifttypeiafsnit"/>
     <w:uiPriority w:val="99"/>
     <w:semiHidden/>
     <w:unhideWhenUsed/>
@@ -987,9 +811,9 @@
       <w:vertAlign w:val="superscript"/>
     </w:rPr>
   </w:style>
-  <w:style w:type="character" w:styleId="CommentReference">
+  <w:style w:type="character" w:styleId="Kommentarhenvisning">
     <w:name w:val="annotation reference"/>
-    <w:basedOn w:val="DefaultParagraphFont"/>
+    <w:basedOn w:val="Standardskrifttypeiafsnit"/>
     <w:uiPriority w:val="99"/>
     <w:semiHidden/>
     <w:unhideWhenUsed/>
@@ -999,10 +823,10 @@
       <w:szCs w:val="16"/>
     </w:rPr>
   </w:style>
-  <w:style w:type="paragraph" w:styleId="CommentText">
+  <w:style w:type="paragraph" w:styleId="Kommentartekst">
     <w:name w:val="annotation text"/>
     <w:basedOn w:val="Normal"/>
-    <w:link w:val="CommentTextChar"/>
+    <w:link w:val="KommentartekstTegn"/>
     <w:uiPriority w:val="99"/>
     <w:semiHidden/>
     <w:unhideWhenUsed/>
@@ -1015,10 +839,10 @@
       <w:szCs w:val="20"/>
     </w:rPr>
   </w:style>
-  <w:style w:type="character" w:customStyle="1" w:styleId="CommentTextChar">
-    <w:name w:val="Comment Text Char"/>
-    <w:basedOn w:val="DefaultParagraphFont"/>
-    <w:link w:val="CommentText"/>
+  <w:style w:type="character" w:customStyle="1" w:styleId="KommentartekstTegn">
+    <w:name w:val="Kommentartekst Tegn"/>
+    <w:basedOn w:val="Standardskrifttypeiafsnit"/>
+    <w:link w:val="Kommentartekst"/>
     <w:uiPriority w:val="99"/>
     <w:semiHidden/>
     <w:rsid w:val="00121871"/>
@@ -1027,11 +851,11 @@
       <w:szCs w:val="20"/>
     </w:rPr>
   </w:style>
-  <w:style w:type="paragraph" w:styleId="CommentSubject">
+  <w:style w:type="paragraph" w:styleId="Kommentaremne">
     <w:name w:val="annotation subject"/>
-    <w:basedOn w:val="CommentText"/>
-    <w:next w:val="CommentText"/>
-    <w:link w:val="CommentSubjectChar"/>
+    <w:basedOn w:val="Kommentartekst"/>
+    <w:next w:val="Kommentartekst"/>
+    <w:link w:val="KommentaremneTegn"/>
     <w:uiPriority w:val="99"/>
     <w:semiHidden/>
     <w:unhideWhenUsed/>
@@ -1041,10 +865,10 @@
       <w:bCs/>
     </w:rPr>
   </w:style>
-  <w:style w:type="character" w:customStyle="1" w:styleId="CommentSubjectChar">
-    <w:name w:val="Comment Subject Char"/>
-    <w:basedOn w:val="CommentTextChar"/>
-    <w:link w:val="CommentSubject"/>
+  <w:style w:type="character" w:customStyle="1" w:styleId="KommentaremneTegn">
+    <w:name w:val="Kommentaremne Tegn"/>
+    <w:basedOn w:val="KommentartekstTegn"/>
+    <w:link w:val="Kommentaremne"/>
     <w:uiPriority w:val="99"/>
     <w:semiHidden/>
     <w:rsid w:val="00121871"/>
@@ -1055,10 +879,10 @@
       <w:szCs w:val="20"/>
     </w:rPr>
   </w:style>
-  <w:style w:type="paragraph" w:styleId="BalloonText">
+  <w:style w:type="paragraph" w:styleId="Markeringsbobletekst">
     <w:name w:val="Balloon Text"/>
     <w:basedOn w:val="Normal"/>
-    <w:link w:val="BalloonTextChar"/>
+    <w:link w:val="MarkeringsbobletekstTegn"/>
     <w:uiPriority w:val="99"/>
     <w:semiHidden/>
     <w:unhideWhenUsed/>
@@ -1072,10 +896,10 @@
       <w:szCs w:val="18"/>
     </w:rPr>
   </w:style>
-  <w:style w:type="character" w:customStyle="1" w:styleId="BalloonTextChar">
-    <w:name w:val="Balloon Text Char"/>
-    <w:basedOn w:val="DefaultParagraphFont"/>
-    <w:link w:val="BalloonText"/>
+  <w:style w:type="character" w:customStyle="1" w:styleId="MarkeringsbobletekstTegn">
+    <w:name w:val="Markeringsbobletekst Tegn"/>
+    <w:basedOn w:val="Standardskrifttypeiafsnit"/>
+    <w:link w:val="Markeringsbobletekst"/>
     <w:uiPriority w:val="99"/>
     <w:semiHidden/>
     <w:rsid w:val="00121871"/>
@@ -1085,7 +909,7 @@
       <w:szCs w:val="18"/>
     </w:rPr>
   </w:style>
-  <w:style w:type="paragraph" w:styleId="Caption">
+  <w:style w:type="paragraph" w:styleId="Billedtekst">
     <w:name w:val="caption"/>
     <w:basedOn w:val="Normal"/>
     <w:next w:val="Normal"/>
@@ -1373,7 +1197,7 @@
 </file>
 
 <file path=customXml/itemProps1.xml><?xml version="1.0" encoding="utf-8"?>
-<ds:datastoreItem xmlns:ds="http://schemas.openxmlformats.org/officeDocument/2006/customXml" ds:itemID="{12C65E9F-4B8E-43A6-AE57-88E2618BA330}">
+<ds:datastoreItem xmlns:ds="http://schemas.openxmlformats.org/officeDocument/2006/customXml" ds:itemID="{5CA69887-632B-4000-A5ED-B6D83D2119E7}">
   <ds:schemaRefs>
     <ds:schemaRef ds:uri="http://schemas.openxmlformats.org/officeDocument/2006/bibliography"/>
   </ds:schemaRefs>

</xml_diff>